<commit_message>
Updated the plan delivarables
</commit_message>
<xml_diff>
--- a/Documents/PLAN DELIVARABLES OF EACH WEEK.docx
+++ b/Documents/PLAN DELIVARABLES OF EACH WEEK.docx
@@ -1,6 +1,6 @@
 
 <file path=word/document.xml><?xml version="1.0" encoding="utf-8"?>
-<w:document xmlns:wpc="http://schemas.microsoft.com/office/word/2010/wordprocessingCanvas" xmlns:cx="http://schemas.microsoft.com/office/drawing/2014/chartex" xmlns:cx1="http://schemas.microsoft.com/office/drawing/2015/9/8/chartex" xmlns:cx2="http://schemas.microsoft.com/office/drawing/2015/10/21/chartex" xmlns:cx3="http://schemas.microsoft.com/office/drawing/2016/5/9/chartex" xmlns:cx4="http://schemas.microsoft.com/office/drawing/2016/5/10/chartex" xmlns:cx5="http://schemas.microsoft.com/office/drawing/2016/5/11/chartex" xmlns:cx6="http://schemas.microsoft.com/office/drawing/2016/5/12/chartex" xmlns:cx7="http://schemas.microsoft.com/office/drawing/2016/5/13/chartex" xmlns:cx8="http://schemas.microsoft.com/office/drawing/2016/5/14/chartex" xmlns:mc="http://schemas.openxmlformats.org/markup-compatibility/2006" xmlns:aink="http://schemas.microsoft.com/office/drawing/2016/ink" xmlns:am3d="http://schemas.microsoft.com/office/drawing/2017/model3d" xmlns:o="urn:schemas-microsoft-com:office:office" xmlns:r="http://schemas.openxmlformats.org/officeDocument/2006/relationships" xmlns:m="http://schemas.openxmlformats.org/officeDocument/2006/math" xmlns:v="urn:schemas-microsoft-com:vml" xmlns:wp14="http://schemas.microsoft.com/office/word/2010/wordprocessingDrawing" xmlns:wp="http://schemas.openxmlformats.org/drawingml/2006/wordprocessingDrawing" xmlns:w10="urn:schemas-microsoft-com:office:word" xmlns:w="http://schemas.openxmlformats.org/wordprocessingml/2006/main" xmlns:w14="http://schemas.microsoft.com/office/word/2010/wordml" xmlns:w15="http://schemas.microsoft.com/office/word/2012/wordml" xmlns:w16se="http://schemas.microsoft.com/office/word/2015/wordml/symex" xmlns:wpg="http://schemas.microsoft.com/office/word/2010/wordprocessingGroup" xmlns:wpi="http://schemas.microsoft.com/office/word/2010/wordprocessingInk" xmlns:wne="http://schemas.microsoft.com/office/word/2006/wordml" xmlns:wps="http://schemas.microsoft.com/office/word/2010/wordprocessingShape" mc:Ignorable="w14 w15 w16se wp14">
+<w:document xmlns:wpc="http://schemas.microsoft.com/office/word/2010/wordprocessingCanvas" xmlns:cx="http://schemas.microsoft.com/office/drawing/2014/chartex" xmlns:cx1="http://schemas.microsoft.com/office/drawing/2015/9/8/chartex" xmlns:cx2="http://schemas.microsoft.com/office/drawing/2015/10/21/chartex" xmlns:cx3="http://schemas.microsoft.com/office/drawing/2016/5/9/chartex" xmlns:cx4="http://schemas.microsoft.com/office/drawing/2016/5/10/chartex" xmlns:cx5="http://schemas.microsoft.com/office/drawing/2016/5/11/chartex" xmlns:cx6="http://schemas.microsoft.com/office/drawing/2016/5/12/chartex" xmlns:cx7="http://schemas.microsoft.com/office/drawing/2016/5/13/chartex" xmlns:cx8="http://schemas.microsoft.com/office/drawing/2016/5/14/chartex" xmlns:mc="http://schemas.openxmlformats.org/markup-compatibility/2006" xmlns:aink="http://schemas.microsoft.com/office/drawing/2016/ink" xmlns:am3d="http://schemas.microsoft.com/office/drawing/2017/model3d" xmlns:o="urn:schemas-microsoft-com:office:office" xmlns:r="http://schemas.openxmlformats.org/officeDocument/2006/relationships" xmlns:m="http://schemas.openxmlformats.org/officeDocument/2006/math" xmlns:v="urn:schemas-microsoft-com:vml" xmlns:wp14="http://schemas.microsoft.com/office/word/2010/wordprocessingDrawing" xmlns:wp="http://schemas.openxmlformats.org/drawingml/2006/wordprocessingDrawing" xmlns:w10="urn:schemas-microsoft-com:office:word" xmlns:w="http://schemas.openxmlformats.org/wordprocessingml/2006/main" xmlns:w14="http://schemas.microsoft.com/office/word/2010/wordml" xmlns:w15="http://schemas.microsoft.com/office/word/2012/wordml" xmlns:w16cid="http://schemas.microsoft.com/office/word/2016/wordml/cid" xmlns:w16se="http://schemas.microsoft.com/office/word/2015/wordml/symex" xmlns:wpg="http://schemas.microsoft.com/office/word/2010/wordprocessingGroup" xmlns:wpi="http://schemas.microsoft.com/office/word/2010/wordprocessingInk" xmlns:wne="http://schemas.microsoft.com/office/word/2006/wordml" xmlns:wps="http://schemas.microsoft.com/office/word/2010/wordprocessingShape" mc:Ignorable="w14 w15 w16se w16cid wp14">
   <w:body>
     <w:p>
       <w:pPr>
@@ -17,7 +17,25 @@
           <w:szCs w:val="28"/>
           <w:u w:val="single"/>
         </w:rPr>
-        <w:t xml:space="preserve">PLAN DELIVARABLES OF EACH WEEK </w:t>
+        <w:t xml:space="preserve">PROJECT </w:t>
+      </w:r>
+      <w:bookmarkStart w:id="0" w:name="_GoBack"/>
+      <w:bookmarkEnd w:id="0"/>
+      <w:r>
+        <w:rPr>
+          <w:sz w:val="28"/>
+          <w:szCs w:val="28"/>
+          <w:u w:val="single"/>
+        </w:rPr>
+        <w:t xml:space="preserve">PLAN DELIVARABLES </w:t>
+      </w:r>
+      <w:r>
+        <w:rPr>
+          <w:sz w:val="28"/>
+          <w:szCs w:val="28"/>
+          <w:u w:val="single"/>
+        </w:rPr>
+        <w:t xml:space="preserve"> </w:t>
       </w:r>
     </w:p>
     <w:tbl>
@@ -329,7 +347,29 @@
                 <w:sz w:val="28"/>
                 <w:szCs w:val="28"/>
               </w:rPr>
-              <w:t>Document1; Week 13 Document2;</w:t>
+              <w:t xml:space="preserve">Document1; Week 13 </w:t>
+            </w:r>
+          </w:p>
+          <w:p>
+            <w:pPr>
+              <w:rPr>
+                <w:sz w:val="28"/>
+                <w:szCs w:val="28"/>
+              </w:rPr>
+            </w:pPr>
+            <w:r>
+              <w:rPr>
+                <w:sz w:val="28"/>
+                <w:szCs w:val="28"/>
+              </w:rPr>
+              <w:t>Document</w:t>
+            </w:r>
+            <w:r>
+              <w:rPr>
+                <w:sz w:val="28"/>
+                <w:szCs w:val="28"/>
+              </w:rPr>
+              <w:t>; Week 13-21</w:t>
             </w:r>
           </w:p>
         </w:tc>
@@ -510,8 +550,80 @@
                 <w:szCs w:val="28"/>
               </w:rPr>
             </w:pPr>
-            <w:bookmarkStart w:id="0" w:name="_GoBack"/>
-            <w:bookmarkEnd w:id="0"/>
+            <w:r>
+              <w:rPr>
+                <w:sz w:val="28"/>
+                <w:szCs w:val="28"/>
+              </w:rPr>
+              <w:t>Code1; Week 14</w:t>
+            </w:r>
+          </w:p>
+          <w:p>
+            <w:pPr>
+              <w:rPr>
+                <w:sz w:val="28"/>
+                <w:szCs w:val="28"/>
+              </w:rPr>
+            </w:pPr>
+            <w:r>
+              <w:rPr>
+                <w:sz w:val="28"/>
+                <w:szCs w:val="28"/>
+              </w:rPr>
+              <w:t>Code; Week 14</w:t>
+            </w:r>
+          </w:p>
+          <w:p>
+            <w:pPr>
+              <w:rPr>
+                <w:sz w:val="28"/>
+                <w:szCs w:val="28"/>
+              </w:rPr>
+            </w:pPr>
+            <w:r>
+              <w:rPr>
+                <w:sz w:val="28"/>
+                <w:szCs w:val="28"/>
+              </w:rPr>
+              <w:t>Document1; Week 23</w:t>
+            </w:r>
+          </w:p>
+          <w:p>
+            <w:pPr>
+              <w:rPr>
+                <w:sz w:val="28"/>
+                <w:szCs w:val="28"/>
+              </w:rPr>
+            </w:pPr>
+            <w:r>
+              <w:rPr>
+                <w:sz w:val="28"/>
+                <w:szCs w:val="28"/>
+              </w:rPr>
+              <w:t>Code2; Week 22</w:t>
+            </w:r>
+          </w:p>
+          <w:p>
+            <w:pPr>
+              <w:rPr>
+                <w:sz w:val="28"/>
+                <w:szCs w:val="28"/>
+              </w:rPr>
+            </w:pPr>
+            <w:r>
+              <w:rPr>
+                <w:sz w:val="28"/>
+                <w:szCs w:val="28"/>
+              </w:rPr>
+              <w:t>Document2; Week 14</w:t>
+            </w:r>
+            <w:r>
+              <w:rPr>
+                <w:sz w:val="28"/>
+                <w:szCs w:val="28"/>
+              </w:rPr>
+              <w:t>-20</w:t>
+            </w:r>
           </w:p>
         </w:tc>
       </w:tr>
@@ -559,7 +671,15 @@
                 <w:sz w:val="28"/>
                 <w:szCs w:val="28"/>
               </w:rPr>
-              <w:t xml:space="preserve"> Sensor server code together with sending data to the monitor</w:t>
+              <w:t xml:space="preserve"> Sensor server code together </w:t>
+            </w:r>
+            <w:r>
+              <w:rPr>
+                <w:sz w:val="28"/>
+                <w:szCs w:val="28"/>
+              </w:rPr>
+              <w:lastRenderedPageBreak/>
+              <w:t>with sending data to the monitor</w:t>
             </w:r>
           </w:p>
         </w:tc>
@@ -579,7 +699,16 @@
                 <w:sz w:val="28"/>
                 <w:szCs w:val="28"/>
               </w:rPr>
-              <w:t>Document; Test plan document for the whole system</w:t>
+              <w:lastRenderedPageBreak/>
+              <w:t xml:space="preserve">Document; Test plan document for the </w:t>
+            </w:r>
+            <w:r>
+              <w:rPr>
+                <w:sz w:val="28"/>
+                <w:szCs w:val="28"/>
+              </w:rPr>
+              <w:lastRenderedPageBreak/>
+              <w:t>whole system</w:t>
             </w:r>
           </w:p>
         </w:tc>
@@ -599,35 +728,7 @@
                 <w:sz w:val="28"/>
                 <w:szCs w:val="28"/>
               </w:rPr>
-              <w:t>Code; Test harness for the monitor</w:t>
-            </w:r>
-            <w:r>
-              <w:rPr>
-                <w:sz w:val="28"/>
-                <w:szCs w:val="28"/>
-              </w:rPr>
-              <w:t xml:space="preserve"> which compares the values and displays the </w:t>
-            </w:r>
-            <w:r>
-              <w:rPr>
-                <w:sz w:val="28"/>
-                <w:szCs w:val="28"/>
-              </w:rPr>
-              <w:t>results</w:t>
-            </w:r>
-          </w:p>
-          <w:p>
-            <w:pPr>
-              <w:rPr>
-                <w:sz w:val="28"/>
-                <w:szCs w:val="28"/>
-              </w:rPr>
-            </w:pPr>
-            <w:r>
-              <w:rPr>
-                <w:sz w:val="28"/>
-                <w:szCs w:val="28"/>
-              </w:rPr>
+              <w:lastRenderedPageBreak/>
               <w:t>Document; Monitor design</w:t>
             </w:r>
           </w:p>
@@ -649,6 +750,52 @@
           <w:tcPr>
             <w:tcW w:w="1133" w:type="dxa"/>
           </w:tcPr>
+          <w:p>
+            <w:pPr>
+              <w:rPr>
+                <w:sz w:val="28"/>
+                <w:szCs w:val="28"/>
+              </w:rPr>
+            </w:pPr>
+            <w:r>
+              <w:rPr>
+                <w:sz w:val="28"/>
+                <w:szCs w:val="28"/>
+              </w:rPr>
+              <w:t>Code; Week 15</w:t>
+            </w:r>
+          </w:p>
+          <w:p>
+            <w:pPr>
+              <w:rPr>
+                <w:sz w:val="28"/>
+                <w:szCs w:val="28"/>
+              </w:rPr>
+            </w:pPr>
+            <w:r>
+              <w:rPr>
+                <w:sz w:val="28"/>
+                <w:szCs w:val="28"/>
+              </w:rPr>
+              <w:lastRenderedPageBreak/>
+              <w:t>Document; Week 23</w:t>
+            </w:r>
+          </w:p>
+          <w:p>
+            <w:pPr>
+              <w:rPr>
+                <w:sz w:val="28"/>
+                <w:szCs w:val="28"/>
+              </w:rPr>
+            </w:pPr>
+            <w:r>
+              <w:rPr>
+                <w:sz w:val="28"/>
+                <w:szCs w:val="28"/>
+              </w:rPr>
+              <w:t>Document; not available</w:t>
+            </w:r>
+          </w:p>
           <w:p>
             <w:pPr>
               <w:rPr>
@@ -712,13 +859,6 @@
                 <w:szCs w:val="28"/>
               </w:rPr>
             </w:pPr>
-            <w:r>
-              <w:rPr>
-                <w:sz w:val="28"/>
-                <w:szCs w:val="28"/>
-              </w:rPr>
-              <w:t>Document; Recording the results for the testing</w:t>
-            </w:r>
           </w:p>
           <w:p>
             <w:pPr>
@@ -773,6 +913,28 @@
                 <w:szCs w:val="28"/>
               </w:rPr>
             </w:pPr>
+            <w:r>
+              <w:rPr>
+                <w:sz w:val="28"/>
+                <w:szCs w:val="28"/>
+              </w:rPr>
+              <w:t>Testing week 20</w:t>
+            </w:r>
+          </w:p>
+          <w:p>
+            <w:pPr>
+              <w:rPr>
+                <w:sz w:val="28"/>
+                <w:szCs w:val="28"/>
+              </w:rPr>
+            </w:pPr>
+            <w:r>
+              <w:rPr>
+                <w:sz w:val="28"/>
+                <w:szCs w:val="28"/>
+              </w:rPr>
+              <w:t>Code; Week 22</w:t>
+            </w:r>
           </w:p>
         </w:tc>
       </w:tr>
@@ -833,7 +995,21 @@
                 <w:sz w:val="28"/>
                 <w:szCs w:val="28"/>
               </w:rPr>
-              <w:t>Document; A draft write up of the report</w:t>
+              <w:t>Document</w:t>
+            </w:r>
+            <w:r>
+              <w:rPr>
+                <w:sz w:val="28"/>
+                <w:szCs w:val="28"/>
+              </w:rPr>
+              <w:t>1</w:t>
+            </w:r>
+            <w:r>
+              <w:rPr>
+                <w:sz w:val="28"/>
+                <w:szCs w:val="28"/>
+              </w:rPr>
+              <w:t>; A draft write up of the report</w:t>
             </w:r>
           </w:p>
           <w:p>
@@ -903,6 +1079,43 @@
                 <w:szCs w:val="28"/>
               </w:rPr>
             </w:pPr>
+            <w:r>
+              <w:rPr>
+                <w:sz w:val="28"/>
+                <w:szCs w:val="28"/>
+              </w:rPr>
+              <w:t>Document; Week 14-20</w:t>
+            </w:r>
+          </w:p>
+          <w:p>
+            <w:pPr>
+              <w:rPr>
+                <w:sz w:val="28"/>
+                <w:szCs w:val="28"/>
+              </w:rPr>
+            </w:pPr>
+            <w:r>
+              <w:rPr>
+                <w:sz w:val="28"/>
+                <w:szCs w:val="28"/>
+              </w:rPr>
+              <w:t>Document1; Week 23</w:t>
+            </w:r>
+          </w:p>
+          <w:p>
+            <w:pPr>
+              <w:rPr>
+                <w:sz w:val="28"/>
+                <w:szCs w:val="28"/>
+              </w:rPr>
+            </w:pPr>
+            <w:r>
+              <w:rPr>
+                <w:sz w:val="28"/>
+                <w:szCs w:val="28"/>
+              </w:rPr>
+              <w:t>Testing; Week 22</w:t>
+            </w:r>
           </w:p>
         </w:tc>
       </w:tr>
@@ -997,6 +1210,13 @@
                 <w:szCs w:val="28"/>
               </w:rPr>
             </w:pPr>
+            <w:r>
+              <w:rPr>
+                <w:sz w:val="28"/>
+                <w:szCs w:val="28"/>
+              </w:rPr>
+              <w:t>Week 24</w:t>
+            </w:r>
           </w:p>
         </w:tc>
       </w:tr>
@@ -1091,6 +1311,13 @@
                 <w:szCs w:val="28"/>
               </w:rPr>
             </w:pPr>
+            <w:r>
+              <w:rPr>
+                <w:sz w:val="28"/>
+                <w:szCs w:val="28"/>
+              </w:rPr>
+              <w:t>Week13-24</w:t>
+            </w:r>
           </w:p>
         </w:tc>
       </w:tr>
@@ -1185,10 +1412,99 @@
                 <w:szCs w:val="28"/>
               </w:rPr>
             </w:pPr>
+            <w:r>
+              <w:rPr>
+                <w:sz w:val="28"/>
+                <w:szCs w:val="28"/>
+              </w:rPr>
+              <w:t>Week 25</w:t>
+            </w:r>
           </w:p>
         </w:tc>
       </w:tr>
     </w:tbl>
+    <w:p>
+      <w:pPr>
+        <w:rPr>
+          <w:sz w:val="28"/>
+          <w:szCs w:val="28"/>
+        </w:rPr>
+      </w:pPr>
+    </w:p>
+    <w:p>
+      <w:pPr>
+        <w:rPr>
+          <w:sz w:val="28"/>
+          <w:szCs w:val="28"/>
+        </w:rPr>
+      </w:pPr>
+    </w:p>
+    <w:p>
+      <w:pPr>
+        <w:rPr>
+          <w:sz w:val="28"/>
+          <w:szCs w:val="28"/>
+        </w:rPr>
+      </w:pPr>
+      <w:r>
+        <w:rPr>
+          <w:sz w:val="28"/>
+          <w:szCs w:val="28"/>
+        </w:rPr>
+        <w:t xml:space="preserve">Most of the tasks given to each person were delivered </w:t>
+      </w:r>
+      <w:r>
+        <w:rPr>
+          <w:sz w:val="28"/>
+          <w:szCs w:val="28"/>
+        </w:rPr>
+        <w:t>a little bit late because each person had a different way of working, starting with matts deliverables they were all delivered late since he was not available to work on his tasks and he would rarely show up for the workshops and at the end he was not able to continue this project with us and so we had a third party to carry out his tasks and so they were delayed.</w:t>
+      </w:r>
+    </w:p>
+    <w:p>
+      <w:pPr>
+        <w:rPr>
+          <w:sz w:val="28"/>
+          <w:szCs w:val="28"/>
+        </w:rPr>
+      </w:pPr>
+      <w:r>
+        <w:rPr>
+          <w:sz w:val="28"/>
+          <w:szCs w:val="28"/>
+        </w:rPr>
+        <w:t>The next will be the sensor server tasks, these tasks were done in time just a few updates were made to them each week and at one point we had to change a certain hardware that was being used and so some tasks were delayed.</w:t>
+      </w:r>
+    </w:p>
+    <w:p>
+      <w:pPr>
+        <w:rPr>
+          <w:sz w:val="28"/>
+          <w:szCs w:val="28"/>
+        </w:rPr>
+      </w:pPr>
+      <w:r>
+        <w:rPr>
+          <w:sz w:val="28"/>
+          <w:szCs w:val="28"/>
+        </w:rPr>
+        <w:t xml:space="preserve">Documentation was delayed because of certain reasons like we did not have the full idea of how the monitor was supposed to work and so the test plan for it was totally delayed. At the same time the functional specification and the sensor server design documents were done throughout the whole period since we kept modifying the system and so the documents kept being updated. The monitor design is yet to be done because the module itself was created by a third party and so will be delivered </w:t>
+      </w:r>
+      <w:r>
+        <w:rPr>
+          <w:sz w:val="28"/>
+          <w:szCs w:val="28"/>
+        </w:rPr>
+        <w:t>soon</w:t>
+      </w:r>
+      <w:r>
+        <w:rPr>
+          <w:sz w:val="28"/>
+          <w:szCs w:val="28"/>
+        </w:rPr>
+        <w:t>.</w:t>
+      </w:r>
+    </w:p>
     <w:p>
       <w:pPr>
         <w:rPr>
@@ -1216,7 +1532,7 @@
 </file>
 
 <file path=word/styles.xml><?xml version="1.0" encoding="utf-8"?>
-<w:styles xmlns:mc="http://schemas.openxmlformats.org/markup-compatibility/2006" xmlns:r="http://schemas.openxmlformats.org/officeDocument/2006/relationships" xmlns:w="http://schemas.openxmlformats.org/wordprocessingml/2006/main" xmlns:w14="http://schemas.microsoft.com/office/word/2010/wordml" xmlns:w15="http://schemas.microsoft.com/office/word/2012/wordml" xmlns:w16se="http://schemas.microsoft.com/office/word/2015/wordml/symex" mc:Ignorable="w14 w15 w16se">
+<w:styles xmlns:mc="http://schemas.openxmlformats.org/markup-compatibility/2006" xmlns:r="http://schemas.openxmlformats.org/officeDocument/2006/relationships" xmlns:w="http://schemas.openxmlformats.org/wordprocessingml/2006/main" xmlns:w14="http://schemas.microsoft.com/office/word/2010/wordml" xmlns:w15="http://schemas.microsoft.com/office/word/2012/wordml" xmlns:w16cid="http://schemas.microsoft.com/office/word/2016/wordml/cid" xmlns:w16se="http://schemas.microsoft.com/office/word/2015/wordml/symex" mc:Ignorable="w14 w15 w16se w16cid">
   <w:docDefaults>
     <w:rPrDefault>
       <w:rPr>

</xml_diff>